<commit_message>
switching over to new menu
</commit_message>
<xml_diff>
--- a/eliascole/files/EliasColeResume.docx
+++ b/eliascole/files/EliasColeResume.docx
@@ -40,6 +40,9 @@
           <w:t>EliasCole3@gmail.com</w:t>
         </w:r>
       </w:hyperlink>
+      <w:r>
+        <w:t xml:space="preserve"> | EliasCole.com</w:t>
+      </w:r>
     </w:p>
     <w:p>
       <w:pPr>
@@ -318,7 +321,19 @@
         <w:pStyle w:val="NoSpacing"/>
       </w:pPr>
       <w:r>
-        <w:t>October 2012 – Current</w:t>
+        <w:t>March</w:t>
+      </w:r>
+      <w:r>
+        <w:t xml:space="preserve"> 20</w:t>
+      </w:r>
+      <w:r>
+        <w:t>14</w:t>
+      </w:r>
+      <w:r>
+        <w:t xml:space="preserve"> – June </w:t>
+      </w:r>
+      <w:r>
+        <w:t>2014</w:t>
       </w:r>
     </w:p>
     <w:p>
@@ -395,7 +410,7 @@
         <w:pStyle w:val="NoSpacing"/>
       </w:pPr>
       <w:r>
-        <w:t>October 2012 – Current</w:t>
+        <w:t>October 2012 – June 2014</w:t>
       </w:r>
     </w:p>
     <w:p>

</xml_diff>